<commit_message>
Seguimiento 6, generics Actualizacion de operaciones primitivas
</commit_message>
<xml_diff>
--- a/Seguimiento 6.docx
+++ b/Seguimiento 6.docx
@@ -772,8 +772,16 @@
               <w:rPr>
                 <w:lang w:val="es-ES"/>
               </w:rPr>
-              <w:t xml:space="preserve">                      Analizador</w:t>
-            </w:r>
+              <w:t xml:space="preserve">                      </w:t>
+            </w:r>
+            <w:proofErr w:type="spellStart"/>
+            <w:r>
+              <w:rPr>
+                <w:lang w:val="es-ES"/>
+              </w:rPr>
+              <w:t>Boolean</w:t>
+            </w:r>
+            <w:proofErr w:type="spellEnd"/>
           </w:p>
           <w:p>
             <w:pPr>
@@ -839,7 +847,13 @@
               <w:rPr>
                 <w:lang w:val="es-ES"/>
               </w:rPr>
-              <w:t xml:space="preserve">        Constructor</w:t>
+              <w:t xml:space="preserve">        </w:t>
+            </w:r>
+            <w:r>
+              <w:rPr>
+                <w:lang w:val="es-ES"/>
+              </w:rPr>
+              <w:t>Set</w:t>
             </w:r>
           </w:p>
           <w:p>
@@ -906,7 +920,13 @@
               <w:rPr>
                 <w:lang w:val="es-ES"/>
               </w:rPr>
-              <w:t xml:space="preserve">        Modificador</w:t>
+              <w:t xml:space="preserve">        </w:t>
+            </w:r>
+            <w:r>
+              <w:rPr>
+                <w:lang w:val="es-ES"/>
+              </w:rPr>
+              <w:t>Set</w:t>
             </w:r>
           </w:p>
           <w:p>
@@ -967,8 +987,16 @@
               <w:rPr>
                 <w:lang w:val="es-ES"/>
               </w:rPr>
-              <w:t xml:space="preserve">         Analizador</w:t>
-            </w:r>
+              <w:t xml:space="preserve">         </w:t>
+            </w:r>
+            <w:proofErr w:type="spellStart"/>
+            <w:r>
+              <w:rPr>
+                <w:lang w:val="es-ES"/>
+              </w:rPr>
+              <w:t>Boolean</w:t>
+            </w:r>
+            <w:proofErr w:type="spellEnd"/>
           </w:p>
           <w:p>
             <w:pPr>
@@ -1028,7 +1056,124 @@
               <w:rPr>
                 <w:lang w:val="es-ES"/>
               </w:rPr>
-              <w:t xml:space="preserve">                 Analizador</w:t>
+              <w:t xml:space="preserve">                 </w:t>
+            </w:r>
+            <w:proofErr w:type="spellStart"/>
+            <w:r>
+              <w:rPr>
+                <w:lang w:val="es-ES"/>
+              </w:rPr>
+              <w:t>Boolean</w:t>
+            </w:r>
+            <w:proofErr w:type="spellEnd"/>
+          </w:p>
+          <w:p>
+            <w:pPr>
+              <w:rPr>
+                <w:lang w:val="en-US"/>
+              </w:rPr>
+            </w:pPr>
+            <w:proofErr w:type="spellStart"/>
+            <w:r>
+              <w:rPr>
+                <w:lang w:val="en-US"/>
+              </w:rPr>
+              <w:t>unión</w:t>
+            </w:r>
+            <w:proofErr w:type="spellEnd"/>
+            <w:r>
+              <w:rPr>
+                <w:lang w:val="en-US"/>
+              </w:rPr>
+              <w:t xml:space="preserve">:       </w:t>
+            </w:r>
+            <w:r>
+              <w:rPr>
+                <w:lang w:val="en-US"/>
+              </w:rPr>
+              <w:t xml:space="preserve">          </w:t>
+            </w:r>
+            <w:r>
+              <w:rPr>
+                <w:lang w:val="en-US"/>
+              </w:rPr>
+              <w:t xml:space="preserve"> Set a Set                                 </w:t>
+            </w:r>
+            <w:proofErr w:type="spellStart"/>
+            <w:r>
+              <w:rPr>
+                <w:lang w:val="en-US"/>
+              </w:rPr>
+              <w:t>S</w:t>
+            </w:r>
+            <w:r>
+              <w:rPr>
+                <w:lang w:val="en-US"/>
+              </w:rPr>
+              <w:t>et</w:t>
+            </w:r>
+            <w:proofErr w:type="spellEnd"/>
+          </w:p>
+          <w:p>
+            <w:pPr>
+              <w:rPr>
+                <w:lang w:val="en-US"/>
+              </w:rPr>
+            </w:pPr>
+            <w:proofErr w:type="spellStart"/>
+            <w:r>
+              <w:rPr>
+                <w:lang w:val="en-US"/>
+              </w:rPr>
+              <w:t>interseccion</w:t>
+            </w:r>
+            <w:proofErr w:type="spellEnd"/>
+            <w:r>
+              <w:rPr>
+                <w:lang w:val="en-US"/>
+              </w:rPr>
+              <w:t xml:space="preserve">:      Set a Set                                 </w:t>
+            </w:r>
+            <w:proofErr w:type="spellStart"/>
+            <w:r>
+              <w:rPr>
+                <w:lang w:val="en-US"/>
+              </w:rPr>
+              <w:t>Set</w:t>
+            </w:r>
+            <w:proofErr w:type="spellEnd"/>
+          </w:p>
+          <w:p>
+            <w:pPr>
+              <w:rPr>
+                <w:lang w:val="en-US"/>
+              </w:rPr>
+            </w:pPr>
+            <w:r>
+              <w:rPr>
+                <w:lang w:val="en-US"/>
+              </w:rPr>
+              <w:t xml:space="preserve">S </w:t>
+            </w:r>
+            <w:proofErr w:type="spellStart"/>
+            <w:r>
+              <w:rPr>
+                <w:lang w:val="en-US"/>
+              </w:rPr>
+              <w:t>diferencia</w:t>
+            </w:r>
+            <w:proofErr w:type="spellEnd"/>
+            <w:r>
+              <w:rPr>
+                <w:lang w:val="en-US"/>
+              </w:rPr>
+              <w:t>:       Set a Set</w:t>
+            </w:r>
+            <w:r>
+              <w:rPr>
+                <w:lang w:val="en-US"/>
+              </w:rPr>
+              <w:t xml:space="preserve">                                 Set</w:t>
             </w:r>
           </w:p>
         </w:tc>
@@ -1037,14 +1182,14 @@
     <w:p>
       <w:pPr>
         <w:rPr>
-          <w:lang w:val="es-ES"/>
+          <w:lang w:val="en-US"/>
         </w:rPr>
       </w:pPr>
     </w:p>
     <w:p>
       <w:pPr>
         <w:rPr>
-          <w:lang w:val="es-ES"/>
+          <w:lang w:val="en-US"/>
         </w:rPr>
       </w:pPr>
     </w:p>

</xml_diff>